<commit_message>
playing with markdown graphs
</commit_message>
<xml_diff>
--- a/4-MARKDOWN_OUTPUT.docx
+++ b/4-MARKDOWN_OUTPUT.docx
@@ -44,18 +44,10 @@
     </w:p>
     <w:p>
       <w:pPr>
-        <w:pStyle w:val="Date"/>
-      </w:pPr>
-      <w:r>
-        <w:t xml:space="preserve">11/14/2019</w:t>
-      </w:r>
-    </w:p>
-    <w:p>
-      <w:pPr>
         <w:pStyle w:val="FirstParagraph"/>
       </w:pPr>
       <w:r>
-        <w:t xml:space="preserve">Run: 2019-11-14</w:t>
+        <w:t xml:space="preserve">Run: 2019-11-15</w:t>
       </w:r>
     </w:p>
     <w:p>
@@ -72,23 +64,37 @@
       <w:pPr>
         <w:pStyle w:val="Heading2"/>
       </w:pPr>
-      <w:bookmarkStart w:id="21" w:name="initial-plots-qa-qc"/>
+      <w:bookmarkStart w:id="21" w:name="negative-fluxes-removed"/>
+      <w:r>
+        <w:t xml:space="preserve">negative fluxes removed</w:t>
+      </w:r>
+      <w:bookmarkEnd w:id="21"/>
+    </w:p>
+    <w:p>
+      <w:pPr>
+        <w:pStyle w:val="Heading2"/>
+      </w:pPr>
+      <w:bookmarkStart w:id="22" w:name="initial-plots-qa-qc"/>
       <w:r>
         <w:t xml:space="preserve">initial plots, QA, QC</w:t>
       </w:r>
-      <w:bookmarkEnd w:id="21"/>
+      <w:bookmarkEnd w:id="22"/>
+    </w:p>
+    <w:p>
+      <w:pPr>
+        <w:pStyle w:val="Compact"/>
+        <w:numPr>
+          <w:numId w:val="1001"/>
+          <w:ilvl w:val="0"/>
+        </w:numPr>
+      </w:pPr>
+      <w:r>
+        <w:t xml:space="preserve">number of readings</w:t>
+      </w:r>
     </w:p>
     <w:p>
       <w:pPr>
         <w:pStyle w:val="FirstParagraph"/>
-      </w:pPr>
-      <w:r>
-        <w:t xml:space="preserve">number of readings</w:t>
-      </w:r>
-    </w:p>
-    <w:p>
-      <w:pPr>
-        <w:pStyle w:val="BodyText"/>
       </w:pPr>
       <w:r>
         <w:drawing>
@@ -106,7 +112,7 @@
                     </pic:cNvPicPr>
                   </pic:nvPicPr>
                   <pic:blipFill>
-                    <a:blip r:embed="rId22"/>
+                    <a:blip r:embed="rId23"/>
                     <a:stretch>
                       <a:fillRect/>
                     </a:stretch>
@@ -132,17 +138,29 @@
           </wp:inline>
         </w:drawing>
       </w:r>
-    </w:p>
-    <w:p>
-      <w:pPr>
-        <w:pStyle w:val="BodyText"/>
-      </w:pPr>
-      <w:r>
-        <w:t xml:space="preserve">each core</w:t>
-      </w:r>
       <w:r>
         <w:t xml:space="preserve"> </w:t>
       </w:r>
+      <w:r>
+        <w:t xml:space="preserve">### NOTE: most readings removed for cores 95, 100, and some others</w:t>
+      </w:r>
+    </w:p>
+    <w:p>
+      <w:pPr>
+        <w:pStyle w:val="Compact"/>
+        <w:numPr>
+          <w:numId w:val="1002"/>
+          <w:ilvl w:val="0"/>
+        </w:numPr>
+      </w:pPr>
+      <w:r>
+        <w:t xml:space="preserve">plotting by Core_assignment</w:t>
+      </w:r>
+    </w:p>
+    <w:p>
+      <w:pPr>
+        <w:pStyle w:val="FirstParagraph"/>
+      </w:pPr>
       <w:r>
         <w:drawing>
           <wp:inline>
@@ -154,53 +172,6 @@
                 <pic:pic>
                   <pic:nvPicPr>
                     <pic:cNvPr descr="4-MARKDOWN_OUTPUT_files/figure-docx/unnamed-chunk-1-1.png" id="0" name="Picture"/>
-                    <pic:cNvPicPr>
-                      <a:picLocks noChangeArrowheads="1" noChangeAspect="1"/>
-                    </pic:cNvPicPr>
-                  </pic:nvPicPr>
-                  <pic:blipFill>
-                    <a:blip r:embed="rId23"/>
-                    <a:stretch>
-                      <a:fillRect/>
-                    </a:stretch>
-                  </pic:blipFill>
-                  <pic:spPr bwMode="auto">
-                    <a:xfrm>
-                      <a:off x="0" y="0"/>
-                      <a:ext cx="5334000" cy="5334000"/>
-                    </a:xfrm>
-                    <a:prstGeom prst="rect">
-                      <a:avLst/>
-                    </a:prstGeom>
-                    <a:noFill/>
-                    <a:ln w="9525">
-                      <a:noFill/>
-                      <a:headEnd/>
-                      <a:tailEnd/>
-                    </a:ln>
-                  </pic:spPr>
-                </pic:pic>
-              </a:graphicData>
-            </a:graphic>
-          </wp:inline>
-        </w:drawing>
-      </w:r>
-    </w:p>
-    <w:p>
-      <w:pPr>
-        <w:pStyle w:val="BodyText"/>
-      </w:pPr>
-      <w:r>
-        <w:drawing>
-          <wp:inline>
-            <wp:extent cx="5334000" cy="5334000"/>
-            <wp:effectExtent b="0" l="0" r="0" t="0"/>
-            <wp:docPr descr="" title="" id="1" name="Picture"/>
-            <a:graphic>
-              <a:graphicData uri="http://schemas.openxmlformats.org/drawingml/2006/picture">
-                <pic:pic>
-                  <pic:nvPicPr>
-                    <pic:cNvPr descr="4-MARKDOWN_OUTPUT_files/figure-docx/unnamed-chunk-2-1.png" id="0" name="Picture"/>
                     <pic:cNvPicPr>
                       <a:picLocks noChangeArrowheads="1" noChangeAspect="1"/>
                     </pic:cNvPicPr>
@@ -235,17 +206,27 @@
     </w:p>
     <w:p>
       <w:pPr>
-        <w:pStyle w:val="Heading2"/>
-      </w:pPr>
-      <w:bookmarkStart w:id="25" w:name="normalized-to-soil"/>
-      <w:r>
-        <w:t xml:space="preserve">normalized to soil</w:t>
-      </w:r>
-      <w:bookmarkEnd w:id="25"/>
+        <w:pStyle w:val="Compact"/>
+        <w:numPr>
+          <w:numId w:val="1003"/>
+          <w:ilvl w:val="0"/>
+        </w:numPr>
+      </w:pPr>
+      <w:r>
+        <w:t xml:space="preserve">each core</w:t>
+      </w:r>
     </w:p>
     <w:p>
       <w:pPr>
         <w:pStyle w:val="FirstParagraph"/>
+      </w:pPr>
+      <w:r>
+        <w:t xml:space="preserve">checking individual flux values for each core</w:t>
+      </w:r>
+    </w:p>
+    <w:p>
+      <w:pPr>
+        <w:pStyle w:val="BodyText"/>
       </w:pPr>
       <w:r>
         <w:drawing>
@@ -257,13 +238,13 @@
               <a:graphicData uri="http://schemas.openxmlformats.org/drawingml/2006/picture">
                 <pic:pic>
                   <pic:nvPicPr>
-                    <pic:cNvPr descr="4-MARKDOWN_OUTPUT_files/figure-docx/soil-1.png" id="0" name="Picture"/>
+                    <pic:cNvPr descr="4-MARKDOWN_OUTPUT_files/figure-docx/cores2-1.png" id="0" name="Picture"/>
                     <pic:cNvPicPr>
                       <a:picLocks noChangeArrowheads="1" noChangeAspect="1"/>
                     </pic:cNvPicPr>
                   </pic:nvPicPr>
                   <pic:blipFill>
-                    <a:blip r:embed="rId26"/>
+                    <a:blip r:embed="rId25"/>
                     <a:stretch>
                       <a:fillRect/>
                     </a:stretch>
@@ -289,6 +270,90 @@
           </wp:inline>
         </w:drawing>
       </w:r>
+    </w:p>
+    <w:p>
+      <w:pPr>
+        <w:pStyle w:val="Compact"/>
+        <w:numPr>
+          <w:numId w:val="1004"/>
+          <w:ilvl w:val="0"/>
+        </w:numPr>
+      </w:pPr>
+      <w:r>
+        <w:t xml:space="preserve">finding outliers</w:t>
+      </w:r>
+    </w:p>
+    <w:p>
+      <w:pPr>
+        <w:pStyle w:val="FirstParagraph"/>
+      </w:pPr>
+      <w:r>
+        <w:t xml:space="preserve">outlier &gt; 4 SD from the mean for each group</w:t>
+      </w:r>
+    </w:p>
+    <w:p>
+      <w:pPr>
+        <w:pStyle w:val="BodyText"/>
+      </w:pPr>
+      <w:r>
+        <w:drawing>
+          <wp:inline>
+            <wp:extent cx="5334000" cy="4445000"/>
+            <wp:effectExtent b="0" l="0" r="0" t="0"/>
+            <wp:docPr descr="" title="" id="1" name="Picture"/>
+            <a:graphic>
+              <a:graphicData uri="http://schemas.openxmlformats.org/drawingml/2006/picture">
+                <pic:pic>
+                  <pic:nvPicPr>
+                    <pic:cNvPr descr="4-MARKDOWN_OUTPUT_files/figure-docx/unnamed-chunk-2-1.png" id="0" name="Picture"/>
+                    <pic:cNvPicPr>
+                      <a:picLocks noChangeArrowheads="1" noChangeAspect="1"/>
+                    </pic:cNvPicPr>
+                  </pic:nvPicPr>
+                  <pic:blipFill>
+                    <a:blip r:embed="rId26"/>
+                    <a:stretch>
+                      <a:fillRect/>
+                    </a:stretch>
+                  </pic:blipFill>
+                  <pic:spPr bwMode="auto">
+                    <a:xfrm>
+                      <a:off x="0" y="0"/>
+                      <a:ext cx="5334000" cy="4445000"/>
+                    </a:xfrm>
+                    <a:prstGeom prst="rect">
+                      <a:avLst/>
+                    </a:prstGeom>
+                    <a:noFill/>
+                    <a:ln w="9525">
+                      <a:noFill/>
+                      <a:headEnd/>
+                      <a:tailEnd/>
+                    </a:ln>
+                  </pic:spPr>
+                </pic:pic>
+              </a:graphicData>
+            </a:graphic>
+          </wp:inline>
+        </w:drawing>
+      </w:r>
+    </w:p>
+    <w:p>
+      <w:pPr>
+        <w:pStyle w:val="Compact"/>
+        <w:numPr>
+          <w:numId w:val="1005"/>
+          <w:ilvl w:val="0"/>
+        </w:numPr>
+      </w:pPr>
+      <w:r>
+        <w:t xml:space="preserve">checking temporal CV (coefficient of variation) for each core</w:t>
+      </w:r>
+    </w:p>
+    <w:p>
+      <w:pPr>
+        <w:pStyle w:val="FirstParagraph"/>
+      </w:pPr>
       <w:r>
         <w:drawing>
           <wp:inline>
@@ -299,7 +364,7 @@
               <a:graphicData uri="http://schemas.openxmlformats.org/drawingml/2006/picture">
                 <pic:pic>
                   <pic:nvPicPr>
-                    <pic:cNvPr descr="4-MARKDOWN_OUTPUT_files/figure-docx/soil-2.png" id="0" name="Picture"/>
+                    <pic:cNvPr descr="4-MARKDOWN_OUTPUT_files/figure-docx/unnamed-chunk-3-1.png" id="0" name="Picture"/>
                     <pic:cNvPicPr>
                       <a:picLocks noChangeArrowheads="1" noChangeAspect="1"/>
                     </pic:cNvPicPr>
@@ -333,14 +398,23 @@
       </w:r>
     </w:p>
     <w:p>
-      <w:pPr>
-        <w:pStyle w:val="Heading2"/>
-      </w:pPr>
-      <w:bookmarkStart w:id="28" w:name="normalized-to-tc-content"/>
-      <w:r>
-        <w:t xml:space="preserve">normalized to TC content</w:t>
-      </w:r>
-      <w:bookmarkEnd w:id="28"/>
+      <w:r>
+        <w:pict>
+          <v:rect style="width:0;height:1.5pt" o:hralign="center" o:hrstd="t" o:hr="t"/>
+        </w:pict>
+      </w:r>
+    </w:p>
+    <w:p>
+      <w:pPr>
+        <w:pStyle w:val="Compact"/>
+        <w:numPr>
+          <w:numId w:val="1006"/>
+          <w:ilvl w:val="0"/>
+        </w:numPr>
+      </w:pPr>
+      <w:r>
+        <w:t xml:space="preserve">comparing mean and median</w:t>
+      </w:r>
     </w:p>
     <w:p>
       <w:pPr>
@@ -356,13 +430,13 @@
               <a:graphicData uri="http://schemas.openxmlformats.org/drawingml/2006/picture">
                 <pic:pic>
                   <pic:nvPicPr>
-                    <pic:cNvPr descr="4-MARKDOWN_OUTPUT_files/figure-docx/carbon-1.png" id="0" name="Picture"/>
+                    <pic:cNvPr descr="4-MARKDOWN_OUTPUT_files/figure-docx/unnamed-chunk-4-1.png" id="0" name="Picture"/>
                     <pic:cNvPicPr>
                       <a:picLocks noChangeArrowheads="1" noChangeAspect="1"/>
                     </pic:cNvPicPr>
                   </pic:nvPicPr>
                   <pic:blipFill>
-                    <a:blip r:embed="rId29"/>
+                    <a:blip r:embed="rId28"/>
                     <a:stretch>
                       <a:fillRect/>
                     </a:stretch>
@@ -388,6 +462,21 @@
           </wp:inline>
         </w:drawing>
       </w:r>
+    </w:p>
+    <w:p>
+      <w:pPr>
+        <w:pStyle w:val="Heading2"/>
+      </w:pPr>
+      <w:bookmarkStart w:id="29" w:name="normalized-to-soil"/>
+      <w:r>
+        <w:t xml:space="preserve">normalized to soil</w:t>
+      </w:r>
+      <w:bookmarkEnd w:id="29"/>
+    </w:p>
+    <w:p>
+      <w:pPr>
+        <w:pStyle w:val="FirstParagraph"/>
+      </w:pPr>
       <w:r>
         <w:drawing>
           <wp:inline>
@@ -398,7 +487,7 @@
               <a:graphicData uri="http://schemas.openxmlformats.org/drawingml/2006/picture">
                 <pic:pic>
                   <pic:nvPicPr>
-                    <pic:cNvPr descr="4-MARKDOWN_OUTPUT_files/figure-docx/carbon-2.png" id="0" name="Picture"/>
+                    <pic:cNvPr descr="4-MARKDOWN_OUTPUT_files/figure-docx/soil-1.png" id="0" name="Picture"/>
                     <pic:cNvPicPr>
                       <a:picLocks noChangeArrowheads="1" noChangeAspect="1"/>
                     </pic:cNvPicPr>
@@ -430,21 +519,6 @@
           </wp:inline>
         </w:drawing>
       </w:r>
-    </w:p>
-    <w:p>
-      <w:pPr>
-        <w:pStyle w:val="Heading2"/>
-      </w:pPr>
-      <w:bookmarkStart w:id="31" w:name="using-percent-saturation"/>
-      <w:r>
-        <w:t xml:space="preserve">using percent saturation</w:t>
-      </w:r>
-      <w:bookmarkEnd w:id="31"/>
-    </w:p>
-    <w:p>
-      <w:pPr>
-        <w:pStyle w:val="FirstParagraph"/>
-      </w:pPr>
       <w:r>
         <w:drawing>
           <wp:inline>
@@ -455,7 +529,49 @@
               <a:graphicData uri="http://schemas.openxmlformats.org/drawingml/2006/picture">
                 <pic:pic>
                   <pic:nvPicPr>
-                    <pic:cNvPr descr="4-MARKDOWN_OUTPUT_files/figure-docx/perc_sat-1.png" id="0" name="Picture"/>
+                    <pic:cNvPr descr="4-MARKDOWN_OUTPUT_files/figure-docx/soil-2.png" id="0" name="Picture"/>
+                    <pic:cNvPicPr>
+                      <a:picLocks noChangeArrowheads="1" noChangeAspect="1"/>
+                    </pic:cNvPicPr>
+                  </pic:nvPicPr>
+                  <pic:blipFill>
+                    <a:blip r:embed="rId31"/>
+                    <a:stretch>
+                      <a:fillRect/>
+                    </a:stretch>
+                  </pic:blipFill>
+                  <pic:spPr bwMode="auto">
+                    <a:xfrm>
+                      <a:off x="0" y="0"/>
+                      <a:ext cx="5334000" cy="4267200"/>
+                    </a:xfrm>
+                    <a:prstGeom prst="rect">
+                      <a:avLst/>
+                    </a:prstGeom>
+                    <a:noFill/>
+                    <a:ln w="9525">
+                      <a:noFill/>
+                      <a:headEnd/>
+                      <a:tailEnd/>
+                    </a:ln>
+                  </pic:spPr>
+                </pic:pic>
+              </a:graphicData>
+            </a:graphic>
+          </wp:inline>
+        </w:drawing>
+      </w:r>
+      <w:r>
+        <w:drawing>
+          <wp:inline>
+            <wp:extent cx="5334000" cy="4267200"/>
+            <wp:effectExtent b="0" l="0" r="0" t="0"/>
+            <wp:docPr descr="" title="" id="1" name="Picture"/>
+            <a:graphic>
+              <a:graphicData uri="http://schemas.openxmlformats.org/drawingml/2006/picture">
+                <pic:pic>
+                  <pic:nvPicPr>
+                    <pic:cNvPr descr="4-MARKDOWN_OUTPUT_files/figure-docx/soil-3.png" id="0" name="Picture"/>
                     <pic:cNvPicPr>
                       <a:picLocks noChangeArrowheads="1" noChangeAspect="1"/>
                     </pic:cNvPicPr>
@@ -497,7 +613,7 @@
               <a:graphicData uri="http://schemas.openxmlformats.org/drawingml/2006/picture">
                 <pic:pic>
                   <pic:nvPicPr>
-                    <pic:cNvPr descr="4-MARKDOWN_OUTPUT_files/figure-docx/perc_sat-2.png" id="0" name="Picture"/>
+                    <pic:cNvPr descr="4-MARKDOWN_OUTPUT_files/figure-docx/soil-4.png" id="0" name="Picture"/>
                     <pic:cNvPicPr>
                       <a:picLocks noChangeArrowheads="1" noChangeAspect="1"/>
                     </pic:cNvPicPr>
@@ -534,16 +650,214 @@
       <w:pPr>
         <w:pStyle w:val="Heading2"/>
       </w:pPr>
-      <w:bookmarkStart w:id="34" w:name="questions"/>
+      <w:bookmarkStart w:id="34" w:name="normalized-to-tc-content"/>
+      <w:r>
+        <w:t xml:space="preserve">normalized to TC content</w:t>
+      </w:r>
+      <w:bookmarkEnd w:id="34"/>
+    </w:p>
+    <w:p>
+      <w:pPr>
+        <w:pStyle w:val="FirstParagraph"/>
+      </w:pPr>
+      <w:r>
+        <w:drawing>
+          <wp:inline>
+            <wp:extent cx="5334000" cy="4267200"/>
+            <wp:effectExtent b="0" l="0" r="0" t="0"/>
+            <wp:docPr descr="" title="" id="1" name="Picture"/>
+            <a:graphic>
+              <a:graphicData uri="http://schemas.openxmlformats.org/drawingml/2006/picture">
+                <pic:pic>
+                  <pic:nvPicPr>
+                    <pic:cNvPr descr="4-MARKDOWN_OUTPUT_files/figure-docx/carbon-1.png" id="0" name="Picture"/>
+                    <pic:cNvPicPr>
+                      <a:picLocks noChangeArrowheads="1" noChangeAspect="1"/>
+                    </pic:cNvPicPr>
+                  </pic:nvPicPr>
+                  <pic:blipFill>
+                    <a:blip r:embed="rId35"/>
+                    <a:stretch>
+                      <a:fillRect/>
+                    </a:stretch>
+                  </pic:blipFill>
+                  <pic:spPr bwMode="auto">
+                    <a:xfrm>
+                      <a:off x="0" y="0"/>
+                      <a:ext cx="5334000" cy="4267200"/>
+                    </a:xfrm>
+                    <a:prstGeom prst="rect">
+                      <a:avLst/>
+                    </a:prstGeom>
+                    <a:noFill/>
+                    <a:ln w="9525">
+                      <a:noFill/>
+                      <a:headEnd/>
+                      <a:tailEnd/>
+                    </a:ln>
+                  </pic:spPr>
+                </pic:pic>
+              </a:graphicData>
+            </a:graphic>
+          </wp:inline>
+        </w:drawing>
+      </w:r>
+      <w:r>
+        <w:drawing>
+          <wp:inline>
+            <wp:extent cx="5334000" cy="4267200"/>
+            <wp:effectExtent b="0" l="0" r="0" t="0"/>
+            <wp:docPr descr="" title="" id="1" name="Picture"/>
+            <a:graphic>
+              <a:graphicData uri="http://schemas.openxmlformats.org/drawingml/2006/picture">
+                <pic:pic>
+                  <pic:nvPicPr>
+                    <pic:cNvPr descr="4-MARKDOWN_OUTPUT_files/figure-docx/carbon-2.png" id="0" name="Picture"/>
+                    <pic:cNvPicPr>
+                      <a:picLocks noChangeArrowheads="1" noChangeAspect="1"/>
+                    </pic:cNvPicPr>
+                  </pic:nvPicPr>
+                  <pic:blipFill>
+                    <a:blip r:embed="rId36"/>
+                    <a:stretch>
+                      <a:fillRect/>
+                    </a:stretch>
+                  </pic:blipFill>
+                  <pic:spPr bwMode="auto">
+                    <a:xfrm>
+                      <a:off x="0" y="0"/>
+                      <a:ext cx="5334000" cy="4267200"/>
+                    </a:xfrm>
+                    <a:prstGeom prst="rect">
+                      <a:avLst/>
+                    </a:prstGeom>
+                    <a:noFill/>
+                    <a:ln w="9525">
+                      <a:noFill/>
+                      <a:headEnd/>
+                      <a:tailEnd/>
+                    </a:ln>
+                  </pic:spPr>
+                </pic:pic>
+              </a:graphicData>
+            </a:graphic>
+          </wp:inline>
+        </w:drawing>
+      </w:r>
+    </w:p>
+    <w:p>
+      <w:pPr>
+        <w:pStyle w:val="Heading2"/>
+      </w:pPr>
+      <w:bookmarkStart w:id="37" w:name="using-percent-saturation"/>
+      <w:r>
+        <w:t xml:space="preserve">using percent saturation</w:t>
+      </w:r>
+      <w:bookmarkEnd w:id="37"/>
+    </w:p>
+    <w:p>
+      <w:pPr>
+        <w:pStyle w:val="FirstParagraph"/>
+      </w:pPr>
+      <w:r>
+        <w:drawing>
+          <wp:inline>
+            <wp:extent cx="5334000" cy="4267200"/>
+            <wp:effectExtent b="0" l="0" r="0" t="0"/>
+            <wp:docPr descr="" title="" id="1" name="Picture"/>
+            <a:graphic>
+              <a:graphicData uri="http://schemas.openxmlformats.org/drawingml/2006/picture">
+                <pic:pic>
+                  <pic:nvPicPr>
+                    <pic:cNvPr descr="4-MARKDOWN_OUTPUT_files/figure-docx/perc_sat-1.png" id="0" name="Picture"/>
+                    <pic:cNvPicPr>
+                      <a:picLocks noChangeArrowheads="1" noChangeAspect="1"/>
+                    </pic:cNvPicPr>
+                  </pic:nvPicPr>
+                  <pic:blipFill>
+                    <a:blip r:embed="rId38"/>
+                    <a:stretch>
+                      <a:fillRect/>
+                    </a:stretch>
+                  </pic:blipFill>
+                  <pic:spPr bwMode="auto">
+                    <a:xfrm>
+                      <a:off x="0" y="0"/>
+                      <a:ext cx="5334000" cy="4267200"/>
+                    </a:xfrm>
+                    <a:prstGeom prst="rect">
+                      <a:avLst/>
+                    </a:prstGeom>
+                    <a:noFill/>
+                    <a:ln w="9525">
+                      <a:noFill/>
+                      <a:headEnd/>
+                      <a:tailEnd/>
+                    </a:ln>
+                  </pic:spPr>
+                </pic:pic>
+              </a:graphicData>
+            </a:graphic>
+          </wp:inline>
+        </w:drawing>
+      </w:r>
+      <w:r>
+        <w:drawing>
+          <wp:inline>
+            <wp:extent cx="5334000" cy="4267200"/>
+            <wp:effectExtent b="0" l="0" r="0" t="0"/>
+            <wp:docPr descr="" title="" id="1" name="Picture"/>
+            <a:graphic>
+              <a:graphicData uri="http://schemas.openxmlformats.org/drawingml/2006/picture">
+                <pic:pic>
+                  <pic:nvPicPr>
+                    <pic:cNvPr descr="4-MARKDOWN_OUTPUT_files/figure-docx/perc_sat-2.png" id="0" name="Picture"/>
+                    <pic:cNvPicPr>
+                      <a:picLocks noChangeArrowheads="1" noChangeAspect="1"/>
+                    </pic:cNvPicPr>
+                  </pic:nvPicPr>
+                  <pic:blipFill>
+                    <a:blip r:embed="rId39"/>
+                    <a:stretch>
+                      <a:fillRect/>
+                    </a:stretch>
+                  </pic:blipFill>
+                  <pic:spPr bwMode="auto">
+                    <a:xfrm>
+                      <a:off x="0" y="0"/>
+                      <a:ext cx="5334000" cy="4267200"/>
+                    </a:xfrm>
+                    <a:prstGeom prst="rect">
+                      <a:avLst/>
+                    </a:prstGeom>
+                    <a:noFill/>
+                    <a:ln w="9525">
+                      <a:noFill/>
+                      <a:headEnd/>
+                      <a:tailEnd/>
+                    </a:ln>
+                  </pic:spPr>
+                </pic:pic>
+              </a:graphicData>
+            </a:graphic>
+          </wp:inline>
+        </w:drawing>
+      </w:r>
+    </w:p>
+    <w:p>
+      <w:pPr>
+        <w:pStyle w:val="Heading2"/>
+      </w:pPr>
+      <w:bookmarkStart w:id="40" w:name="questions"/>
       <w:r>
         <w:t xml:space="preserve">questions</w:t>
       </w:r>
-      <w:bookmarkEnd w:id="34"/>
+      <w:bookmarkEnd w:id="40"/>
     </w:p>
     <w:p>
       <w:pPr>
         <w:numPr>
-          <w:numId w:val="1001"/>
+          <w:numId w:val="1007"/>
           <w:ilvl w:val="0"/>
         </w:numPr>
       </w:pPr>
@@ -554,7 +868,7 @@
     <w:p>
       <w:pPr>
         <w:numPr>
-          <w:numId w:val="1001"/>
+          <w:numId w:val="1007"/>
           <w:ilvl w:val="0"/>
         </w:numPr>
       </w:pPr>
@@ -565,7 +879,7 @@
     <w:p>
       <w:pPr>
         <w:numPr>
-          <w:numId w:val="1001"/>
+          <w:numId w:val="1007"/>
           <w:ilvl w:val="0"/>
         </w:numPr>
       </w:pPr>
@@ -587,7 +901,7 @@
     <w:p>
       <w:pPr>
         <w:numPr>
-          <w:numId w:val="1001"/>
+          <w:numId w:val="1007"/>
           <w:ilvl w:val="0"/>
         </w:numPr>
       </w:pPr>
@@ -616,7 +930,7 @@
     <w:p>
       <w:pPr>
         <w:numPr>
-          <w:numId w:val="1001"/>
+          <w:numId w:val="1007"/>
           <w:ilvl w:val="0"/>
         </w:numPr>
       </w:pPr>
@@ -972,6 +1286,566 @@
       </w:pPr>
     </w:lvl>
   </w:abstractNum>
+  <w:abstractNum w:abstractNumId="99412">
+    <w:nsid w:val="71315dca"/>
+    <w:multiLevelType w:val="multilevel"/>
+    <w:lvl w:ilvl="0">
+      <w:start w:val="2"/>
+      <w:numFmt w:val="decimal"/>
+      <w:lvlText w:val="%1."/>
+      <w:lvlJc w:val="left"/>
+      <w:pPr>
+        <w:tabs>
+          <w:tab w:val="num" w:pos="0"/>
+        </w:tabs>
+        <w:ind w:left="480" w:hanging="480"/>
+      </w:pPr>
+    </w:lvl>
+    <w:lvl w:ilvl="1">
+      <w:start w:val="2"/>
+      <w:numFmt w:val="decimal"/>
+      <w:lvlText w:val="%2."/>
+      <w:lvlJc w:val="left"/>
+      <w:pPr>
+        <w:tabs>
+          <w:tab w:val="num" w:pos="720"/>
+        </w:tabs>
+        <w:ind w:left="1200" w:hanging="480"/>
+      </w:pPr>
+    </w:lvl>
+    <w:lvl w:ilvl="2">
+      <w:start w:val="2"/>
+      <w:numFmt w:val="decimal"/>
+      <w:lvlText w:val="%3."/>
+      <w:lvlJc w:val="left"/>
+      <w:pPr>
+        <w:tabs>
+          <w:tab w:val="num" w:pos="1440"/>
+        </w:tabs>
+        <w:ind w:left="1920" w:hanging="480"/>
+      </w:pPr>
+    </w:lvl>
+    <w:lvl w:ilvl="3">
+      <w:start w:val="2"/>
+      <w:numFmt w:val="decimal"/>
+      <w:lvlText w:val="%4."/>
+      <w:lvlJc w:val="left"/>
+      <w:pPr>
+        <w:tabs>
+          <w:tab w:val="num" w:pos="2160"/>
+        </w:tabs>
+        <w:ind w:left="2640" w:hanging="480"/>
+      </w:pPr>
+    </w:lvl>
+    <w:lvl w:ilvl="4">
+      <w:start w:val="2"/>
+      <w:numFmt w:val="decimal"/>
+      <w:lvlText w:val="%5."/>
+      <w:lvlJc w:val="left"/>
+      <w:pPr>
+        <w:tabs>
+          <w:tab w:val="num" w:pos="2880"/>
+        </w:tabs>
+        <w:ind w:left="3360" w:hanging="480"/>
+      </w:pPr>
+    </w:lvl>
+    <w:lvl w:ilvl="5">
+      <w:start w:val="2"/>
+      <w:numFmt w:val="decimal"/>
+      <w:lvlText w:val="%6."/>
+      <w:lvlJc w:val="left"/>
+      <w:pPr>
+        <w:tabs>
+          <w:tab w:val="num" w:pos="3600"/>
+        </w:tabs>
+        <w:ind w:left="4080" w:hanging="480"/>
+      </w:pPr>
+    </w:lvl>
+    <w:lvl w:ilvl="6">
+      <w:start w:val="2"/>
+      <w:numFmt w:val="decimal"/>
+      <w:lvlText w:val="%7."/>
+      <w:lvlJc w:val="left"/>
+      <w:pPr>
+        <w:tabs>
+          <w:tab w:val="num" w:pos="4320"/>
+        </w:tabs>
+        <w:ind w:left="4800" w:hanging="480"/>
+      </w:pPr>
+    </w:lvl>
+    <w:lvl w:ilvl="7">
+      <w:start w:val="2"/>
+      <w:numFmt w:val="decimal"/>
+      <w:lvlText w:val="%8."/>
+      <w:lvlJc w:val="left"/>
+      <w:pPr>
+        <w:tabs>
+          <w:tab w:val="num" w:pos="5040"/>
+        </w:tabs>
+        <w:ind w:left="5520" w:hanging="480"/>
+      </w:pPr>
+    </w:lvl>
+    <w:lvl w:ilvl="8">
+      <w:start w:val="2"/>
+      <w:numFmt w:val="decimal"/>
+      <w:lvlText w:val="%9."/>
+      <w:lvlJc w:val="left"/>
+      <w:pPr>
+        <w:tabs>
+          <w:tab w:val="num" w:pos="5760"/>
+        </w:tabs>
+        <w:ind w:left="6240" w:hanging="480"/>
+      </w:pPr>
+    </w:lvl>
+  </w:abstractNum>
+  <w:abstractNum w:abstractNumId="99413">
+    <w:nsid w:val="47261bad"/>
+    <w:multiLevelType w:val="multilevel"/>
+    <w:lvl w:ilvl="0">
+      <w:start w:val="3"/>
+      <w:numFmt w:val="decimal"/>
+      <w:lvlText w:val="%1."/>
+      <w:lvlJc w:val="left"/>
+      <w:pPr>
+        <w:tabs>
+          <w:tab w:val="num" w:pos="0"/>
+        </w:tabs>
+        <w:ind w:left="480" w:hanging="480"/>
+      </w:pPr>
+    </w:lvl>
+    <w:lvl w:ilvl="1">
+      <w:start w:val="3"/>
+      <w:numFmt w:val="decimal"/>
+      <w:lvlText w:val="%2."/>
+      <w:lvlJc w:val="left"/>
+      <w:pPr>
+        <w:tabs>
+          <w:tab w:val="num" w:pos="720"/>
+        </w:tabs>
+        <w:ind w:left="1200" w:hanging="480"/>
+      </w:pPr>
+    </w:lvl>
+    <w:lvl w:ilvl="2">
+      <w:start w:val="3"/>
+      <w:numFmt w:val="decimal"/>
+      <w:lvlText w:val="%3."/>
+      <w:lvlJc w:val="left"/>
+      <w:pPr>
+        <w:tabs>
+          <w:tab w:val="num" w:pos="1440"/>
+        </w:tabs>
+        <w:ind w:left="1920" w:hanging="480"/>
+      </w:pPr>
+    </w:lvl>
+    <w:lvl w:ilvl="3">
+      <w:start w:val="3"/>
+      <w:numFmt w:val="decimal"/>
+      <w:lvlText w:val="%4."/>
+      <w:lvlJc w:val="left"/>
+      <w:pPr>
+        <w:tabs>
+          <w:tab w:val="num" w:pos="2160"/>
+        </w:tabs>
+        <w:ind w:left="2640" w:hanging="480"/>
+      </w:pPr>
+    </w:lvl>
+    <w:lvl w:ilvl="4">
+      <w:start w:val="3"/>
+      <w:numFmt w:val="decimal"/>
+      <w:lvlText w:val="%5."/>
+      <w:lvlJc w:val="left"/>
+      <w:pPr>
+        <w:tabs>
+          <w:tab w:val="num" w:pos="2880"/>
+        </w:tabs>
+        <w:ind w:left="3360" w:hanging="480"/>
+      </w:pPr>
+    </w:lvl>
+    <w:lvl w:ilvl="5">
+      <w:start w:val="3"/>
+      <w:numFmt w:val="decimal"/>
+      <w:lvlText w:val="%6."/>
+      <w:lvlJc w:val="left"/>
+      <w:pPr>
+        <w:tabs>
+          <w:tab w:val="num" w:pos="3600"/>
+        </w:tabs>
+        <w:ind w:left="4080" w:hanging="480"/>
+      </w:pPr>
+    </w:lvl>
+    <w:lvl w:ilvl="6">
+      <w:start w:val="3"/>
+      <w:numFmt w:val="decimal"/>
+      <w:lvlText w:val="%7."/>
+      <w:lvlJc w:val="left"/>
+      <w:pPr>
+        <w:tabs>
+          <w:tab w:val="num" w:pos="4320"/>
+        </w:tabs>
+        <w:ind w:left="4800" w:hanging="480"/>
+      </w:pPr>
+    </w:lvl>
+    <w:lvl w:ilvl="7">
+      <w:start w:val="3"/>
+      <w:numFmt w:val="decimal"/>
+      <w:lvlText w:val="%8."/>
+      <w:lvlJc w:val="left"/>
+      <w:pPr>
+        <w:tabs>
+          <w:tab w:val="num" w:pos="5040"/>
+        </w:tabs>
+        <w:ind w:left="5520" w:hanging="480"/>
+      </w:pPr>
+    </w:lvl>
+    <w:lvl w:ilvl="8">
+      <w:start w:val="3"/>
+      <w:numFmt w:val="decimal"/>
+      <w:lvlText w:val="%9."/>
+      <w:lvlJc w:val="left"/>
+      <w:pPr>
+        <w:tabs>
+          <w:tab w:val="num" w:pos="5760"/>
+        </w:tabs>
+        <w:ind w:left="6240" w:hanging="480"/>
+      </w:pPr>
+    </w:lvl>
+  </w:abstractNum>
+  <w:abstractNum w:abstractNumId="99415">
+    <w:nsid w:val="b3cbbdee"/>
+    <w:multiLevelType w:val="multilevel"/>
+    <w:lvl w:ilvl="0">
+      <w:start w:val="5"/>
+      <w:numFmt w:val="decimal"/>
+      <w:lvlText w:val="%1."/>
+      <w:lvlJc w:val="left"/>
+      <w:pPr>
+        <w:tabs>
+          <w:tab w:val="num" w:pos="0"/>
+        </w:tabs>
+        <w:ind w:left="480" w:hanging="480"/>
+      </w:pPr>
+    </w:lvl>
+    <w:lvl w:ilvl="1">
+      <w:start w:val="5"/>
+      <w:numFmt w:val="decimal"/>
+      <w:lvlText w:val="%2."/>
+      <w:lvlJc w:val="left"/>
+      <w:pPr>
+        <w:tabs>
+          <w:tab w:val="num" w:pos="720"/>
+        </w:tabs>
+        <w:ind w:left="1200" w:hanging="480"/>
+      </w:pPr>
+    </w:lvl>
+    <w:lvl w:ilvl="2">
+      <w:start w:val="5"/>
+      <w:numFmt w:val="decimal"/>
+      <w:lvlText w:val="%3."/>
+      <w:lvlJc w:val="left"/>
+      <w:pPr>
+        <w:tabs>
+          <w:tab w:val="num" w:pos="1440"/>
+        </w:tabs>
+        <w:ind w:left="1920" w:hanging="480"/>
+      </w:pPr>
+    </w:lvl>
+    <w:lvl w:ilvl="3">
+      <w:start w:val="5"/>
+      <w:numFmt w:val="decimal"/>
+      <w:lvlText w:val="%4."/>
+      <w:lvlJc w:val="left"/>
+      <w:pPr>
+        <w:tabs>
+          <w:tab w:val="num" w:pos="2160"/>
+        </w:tabs>
+        <w:ind w:left="2640" w:hanging="480"/>
+      </w:pPr>
+    </w:lvl>
+    <w:lvl w:ilvl="4">
+      <w:start w:val="5"/>
+      <w:numFmt w:val="decimal"/>
+      <w:lvlText w:val="%5."/>
+      <w:lvlJc w:val="left"/>
+      <w:pPr>
+        <w:tabs>
+          <w:tab w:val="num" w:pos="2880"/>
+        </w:tabs>
+        <w:ind w:left="3360" w:hanging="480"/>
+      </w:pPr>
+    </w:lvl>
+    <w:lvl w:ilvl="5">
+      <w:start w:val="5"/>
+      <w:numFmt w:val="decimal"/>
+      <w:lvlText w:val="%6."/>
+      <w:lvlJc w:val="left"/>
+      <w:pPr>
+        <w:tabs>
+          <w:tab w:val="num" w:pos="3600"/>
+        </w:tabs>
+        <w:ind w:left="4080" w:hanging="480"/>
+      </w:pPr>
+    </w:lvl>
+    <w:lvl w:ilvl="6">
+      <w:start w:val="5"/>
+      <w:numFmt w:val="decimal"/>
+      <w:lvlText w:val="%7."/>
+      <w:lvlJc w:val="left"/>
+      <w:pPr>
+        <w:tabs>
+          <w:tab w:val="num" w:pos="4320"/>
+        </w:tabs>
+        <w:ind w:left="4800" w:hanging="480"/>
+      </w:pPr>
+    </w:lvl>
+    <w:lvl w:ilvl="7">
+      <w:start w:val="5"/>
+      <w:numFmt w:val="decimal"/>
+      <w:lvlText w:val="%8."/>
+      <w:lvlJc w:val="left"/>
+      <w:pPr>
+        <w:tabs>
+          <w:tab w:val="num" w:pos="5040"/>
+        </w:tabs>
+        <w:ind w:left="5520" w:hanging="480"/>
+      </w:pPr>
+    </w:lvl>
+    <w:lvl w:ilvl="8">
+      <w:start w:val="5"/>
+      <w:numFmt w:val="decimal"/>
+      <w:lvlText w:val="%9."/>
+      <w:lvlJc w:val="left"/>
+      <w:pPr>
+        <w:tabs>
+          <w:tab w:val="num" w:pos="5760"/>
+        </w:tabs>
+        <w:ind w:left="6240" w:hanging="480"/>
+      </w:pPr>
+    </w:lvl>
+  </w:abstractNum>
+  <w:abstractNum w:abstractNumId="99416">
+    <w:nsid w:val="4fbe019a"/>
+    <w:multiLevelType w:val="multilevel"/>
+    <w:lvl w:ilvl="0">
+      <w:start w:val="6"/>
+      <w:numFmt w:val="decimal"/>
+      <w:lvlText w:val="%1."/>
+      <w:lvlJc w:val="left"/>
+      <w:pPr>
+        <w:tabs>
+          <w:tab w:val="num" w:pos="0"/>
+        </w:tabs>
+        <w:ind w:left="480" w:hanging="480"/>
+      </w:pPr>
+    </w:lvl>
+    <w:lvl w:ilvl="1">
+      <w:start w:val="6"/>
+      <w:numFmt w:val="decimal"/>
+      <w:lvlText w:val="%2."/>
+      <w:lvlJc w:val="left"/>
+      <w:pPr>
+        <w:tabs>
+          <w:tab w:val="num" w:pos="720"/>
+        </w:tabs>
+        <w:ind w:left="1200" w:hanging="480"/>
+      </w:pPr>
+    </w:lvl>
+    <w:lvl w:ilvl="2">
+      <w:start w:val="6"/>
+      <w:numFmt w:val="decimal"/>
+      <w:lvlText w:val="%3."/>
+      <w:lvlJc w:val="left"/>
+      <w:pPr>
+        <w:tabs>
+          <w:tab w:val="num" w:pos="1440"/>
+        </w:tabs>
+        <w:ind w:left="1920" w:hanging="480"/>
+      </w:pPr>
+    </w:lvl>
+    <w:lvl w:ilvl="3">
+      <w:start w:val="6"/>
+      <w:numFmt w:val="decimal"/>
+      <w:lvlText w:val="%4."/>
+      <w:lvlJc w:val="left"/>
+      <w:pPr>
+        <w:tabs>
+          <w:tab w:val="num" w:pos="2160"/>
+        </w:tabs>
+        <w:ind w:left="2640" w:hanging="480"/>
+      </w:pPr>
+    </w:lvl>
+    <w:lvl w:ilvl="4">
+      <w:start w:val="6"/>
+      <w:numFmt w:val="decimal"/>
+      <w:lvlText w:val="%5."/>
+      <w:lvlJc w:val="left"/>
+      <w:pPr>
+        <w:tabs>
+          <w:tab w:val="num" w:pos="2880"/>
+        </w:tabs>
+        <w:ind w:left="3360" w:hanging="480"/>
+      </w:pPr>
+    </w:lvl>
+    <w:lvl w:ilvl="5">
+      <w:start w:val="6"/>
+      <w:numFmt w:val="decimal"/>
+      <w:lvlText w:val="%6."/>
+      <w:lvlJc w:val="left"/>
+      <w:pPr>
+        <w:tabs>
+          <w:tab w:val="num" w:pos="3600"/>
+        </w:tabs>
+        <w:ind w:left="4080" w:hanging="480"/>
+      </w:pPr>
+    </w:lvl>
+    <w:lvl w:ilvl="6">
+      <w:start w:val="6"/>
+      <w:numFmt w:val="decimal"/>
+      <w:lvlText w:val="%7."/>
+      <w:lvlJc w:val="left"/>
+      <w:pPr>
+        <w:tabs>
+          <w:tab w:val="num" w:pos="4320"/>
+        </w:tabs>
+        <w:ind w:left="4800" w:hanging="480"/>
+      </w:pPr>
+    </w:lvl>
+    <w:lvl w:ilvl="7">
+      <w:start w:val="6"/>
+      <w:numFmt w:val="decimal"/>
+      <w:lvlText w:val="%8."/>
+      <w:lvlJc w:val="left"/>
+      <w:pPr>
+        <w:tabs>
+          <w:tab w:val="num" w:pos="5040"/>
+        </w:tabs>
+        <w:ind w:left="5520" w:hanging="480"/>
+      </w:pPr>
+    </w:lvl>
+    <w:lvl w:ilvl="8">
+      <w:start w:val="6"/>
+      <w:numFmt w:val="decimal"/>
+      <w:lvlText w:val="%9."/>
+      <w:lvlJc w:val="left"/>
+      <w:pPr>
+        <w:tabs>
+          <w:tab w:val="num" w:pos="5760"/>
+        </w:tabs>
+        <w:ind w:left="6240" w:hanging="480"/>
+      </w:pPr>
+    </w:lvl>
+  </w:abstractNum>
+  <w:abstractNum w:abstractNumId="99417">
+    <w:nsid w:val="91a27d85"/>
+    <w:multiLevelType w:val="multilevel"/>
+    <w:lvl w:ilvl="0">
+      <w:start w:val="7"/>
+      <w:numFmt w:val="decimal"/>
+      <w:lvlText w:val="%1."/>
+      <w:lvlJc w:val="left"/>
+      <w:pPr>
+        <w:tabs>
+          <w:tab w:val="num" w:pos="0"/>
+        </w:tabs>
+        <w:ind w:left="480" w:hanging="480"/>
+      </w:pPr>
+    </w:lvl>
+    <w:lvl w:ilvl="1">
+      <w:start w:val="7"/>
+      <w:numFmt w:val="decimal"/>
+      <w:lvlText w:val="%2."/>
+      <w:lvlJc w:val="left"/>
+      <w:pPr>
+        <w:tabs>
+          <w:tab w:val="num" w:pos="720"/>
+        </w:tabs>
+        <w:ind w:left="1200" w:hanging="480"/>
+      </w:pPr>
+    </w:lvl>
+    <w:lvl w:ilvl="2">
+      <w:start w:val="7"/>
+      <w:numFmt w:val="decimal"/>
+      <w:lvlText w:val="%3."/>
+      <w:lvlJc w:val="left"/>
+      <w:pPr>
+        <w:tabs>
+          <w:tab w:val="num" w:pos="1440"/>
+        </w:tabs>
+        <w:ind w:left="1920" w:hanging="480"/>
+      </w:pPr>
+    </w:lvl>
+    <w:lvl w:ilvl="3">
+      <w:start w:val="7"/>
+      <w:numFmt w:val="decimal"/>
+      <w:lvlText w:val="%4."/>
+      <w:lvlJc w:val="left"/>
+      <w:pPr>
+        <w:tabs>
+          <w:tab w:val="num" w:pos="2160"/>
+        </w:tabs>
+        <w:ind w:left="2640" w:hanging="480"/>
+      </w:pPr>
+    </w:lvl>
+    <w:lvl w:ilvl="4">
+      <w:start w:val="7"/>
+      <w:numFmt w:val="decimal"/>
+      <w:lvlText w:val="%5."/>
+      <w:lvlJc w:val="left"/>
+      <w:pPr>
+        <w:tabs>
+          <w:tab w:val="num" w:pos="2880"/>
+        </w:tabs>
+        <w:ind w:left="3360" w:hanging="480"/>
+      </w:pPr>
+    </w:lvl>
+    <w:lvl w:ilvl="5">
+      <w:start w:val="7"/>
+      <w:numFmt w:val="decimal"/>
+      <w:lvlText w:val="%6."/>
+      <w:lvlJc w:val="left"/>
+      <w:pPr>
+        <w:tabs>
+          <w:tab w:val="num" w:pos="3600"/>
+        </w:tabs>
+        <w:ind w:left="4080" w:hanging="480"/>
+      </w:pPr>
+    </w:lvl>
+    <w:lvl w:ilvl="6">
+      <w:start w:val="7"/>
+      <w:numFmt w:val="decimal"/>
+      <w:lvlText w:val="%7."/>
+      <w:lvlJc w:val="left"/>
+      <w:pPr>
+        <w:tabs>
+          <w:tab w:val="num" w:pos="4320"/>
+        </w:tabs>
+        <w:ind w:left="4800" w:hanging="480"/>
+      </w:pPr>
+    </w:lvl>
+    <w:lvl w:ilvl="7">
+      <w:start w:val="7"/>
+      <w:numFmt w:val="decimal"/>
+      <w:lvlText w:val="%8."/>
+      <w:lvlJc w:val="left"/>
+      <w:pPr>
+        <w:tabs>
+          <w:tab w:val="num" w:pos="5040"/>
+        </w:tabs>
+        <w:ind w:left="5520" w:hanging="480"/>
+      </w:pPr>
+    </w:lvl>
+    <w:lvl w:ilvl="8">
+      <w:start w:val="7"/>
+      <w:numFmt w:val="decimal"/>
+      <w:lvlText w:val="%9."/>
+      <w:lvlJc w:val="left"/>
+      <w:pPr>
+        <w:tabs>
+          <w:tab w:val="num" w:pos="5760"/>
+        </w:tabs>
+        <w:ind w:left="6240" w:hanging="480"/>
+      </w:pPr>
+    </w:lvl>
+  </w:abstractNum>
   <w:num w:numId="1000">
     <w:abstractNumId w:val="990"/>
   </w:num>
@@ -979,6 +1853,186 @@
     <w:abstractNumId w:val="990"/>
   </w:num>
   <w:num w:numId="1001">
+    <w:abstractNumId w:val="99411"/>
+    <w:lvlOverride w:ilvl="0">
+      <w:startOverride w:val="1"/>
+    </w:lvlOverride>
+    <w:lvlOverride w:ilvl="1">
+      <w:startOverride w:val="1"/>
+    </w:lvlOverride>
+    <w:lvlOverride w:ilvl="2">
+      <w:startOverride w:val="1"/>
+    </w:lvlOverride>
+    <w:lvlOverride w:ilvl="3">
+      <w:startOverride w:val="1"/>
+    </w:lvlOverride>
+    <w:lvlOverride w:ilvl="4">
+      <w:startOverride w:val="1"/>
+    </w:lvlOverride>
+    <w:lvlOverride w:ilvl="5">
+      <w:startOverride w:val="1"/>
+    </w:lvlOverride>
+    <w:lvlOverride w:ilvl="6">
+      <w:startOverride w:val="1"/>
+    </w:lvlOverride>
+    <w:lvlOverride w:ilvl="7">
+      <w:startOverride w:val="1"/>
+    </w:lvlOverride>
+    <w:lvlOverride w:ilvl="8">
+      <w:startOverride w:val="1"/>
+    </w:lvlOverride>
+  </w:num>
+  <w:num w:numId="1002">
+    <w:abstractNumId w:val="99412"/>
+    <w:lvlOverride w:ilvl="0">
+      <w:startOverride w:val="2"/>
+    </w:lvlOverride>
+    <w:lvlOverride w:ilvl="1">
+      <w:startOverride w:val="2"/>
+    </w:lvlOverride>
+    <w:lvlOverride w:ilvl="2">
+      <w:startOverride w:val="2"/>
+    </w:lvlOverride>
+    <w:lvlOverride w:ilvl="3">
+      <w:startOverride w:val="2"/>
+    </w:lvlOverride>
+    <w:lvlOverride w:ilvl="4">
+      <w:startOverride w:val="2"/>
+    </w:lvlOverride>
+    <w:lvlOverride w:ilvl="5">
+      <w:startOverride w:val="2"/>
+    </w:lvlOverride>
+    <w:lvlOverride w:ilvl="6">
+      <w:startOverride w:val="2"/>
+    </w:lvlOverride>
+    <w:lvlOverride w:ilvl="7">
+      <w:startOverride w:val="2"/>
+    </w:lvlOverride>
+    <w:lvlOverride w:ilvl="8">
+      <w:startOverride w:val="2"/>
+    </w:lvlOverride>
+  </w:num>
+  <w:num w:numId="1003">
+    <w:abstractNumId w:val="99413"/>
+    <w:lvlOverride w:ilvl="0">
+      <w:startOverride w:val="3"/>
+    </w:lvlOverride>
+    <w:lvlOverride w:ilvl="1">
+      <w:startOverride w:val="3"/>
+    </w:lvlOverride>
+    <w:lvlOverride w:ilvl="2">
+      <w:startOverride w:val="3"/>
+    </w:lvlOverride>
+    <w:lvlOverride w:ilvl="3">
+      <w:startOverride w:val="3"/>
+    </w:lvlOverride>
+    <w:lvlOverride w:ilvl="4">
+      <w:startOverride w:val="3"/>
+    </w:lvlOverride>
+    <w:lvlOverride w:ilvl="5">
+      <w:startOverride w:val="3"/>
+    </w:lvlOverride>
+    <w:lvlOverride w:ilvl="6">
+      <w:startOverride w:val="3"/>
+    </w:lvlOverride>
+    <w:lvlOverride w:ilvl="7">
+      <w:startOverride w:val="3"/>
+    </w:lvlOverride>
+    <w:lvlOverride w:ilvl="8">
+      <w:startOverride w:val="3"/>
+    </w:lvlOverride>
+  </w:num>
+  <w:num w:numId="1004">
+    <w:abstractNumId w:val="99415"/>
+    <w:lvlOverride w:ilvl="0">
+      <w:startOverride w:val="5"/>
+    </w:lvlOverride>
+    <w:lvlOverride w:ilvl="1">
+      <w:startOverride w:val="5"/>
+    </w:lvlOverride>
+    <w:lvlOverride w:ilvl="2">
+      <w:startOverride w:val="5"/>
+    </w:lvlOverride>
+    <w:lvlOverride w:ilvl="3">
+      <w:startOverride w:val="5"/>
+    </w:lvlOverride>
+    <w:lvlOverride w:ilvl="4">
+      <w:startOverride w:val="5"/>
+    </w:lvlOverride>
+    <w:lvlOverride w:ilvl="5">
+      <w:startOverride w:val="5"/>
+    </w:lvlOverride>
+    <w:lvlOverride w:ilvl="6">
+      <w:startOverride w:val="5"/>
+    </w:lvlOverride>
+    <w:lvlOverride w:ilvl="7">
+      <w:startOverride w:val="5"/>
+    </w:lvlOverride>
+    <w:lvlOverride w:ilvl="8">
+      <w:startOverride w:val="5"/>
+    </w:lvlOverride>
+  </w:num>
+  <w:num w:numId="1005">
+    <w:abstractNumId w:val="99416"/>
+    <w:lvlOverride w:ilvl="0">
+      <w:startOverride w:val="6"/>
+    </w:lvlOverride>
+    <w:lvlOverride w:ilvl="1">
+      <w:startOverride w:val="6"/>
+    </w:lvlOverride>
+    <w:lvlOverride w:ilvl="2">
+      <w:startOverride w:val="6"/>
+    </w:lvlOverride>
+    <w:lvlOverride w:ilvl="3">
+      <w:startOverride w:val="6"/>
+    </w:lvlOverride>
+    <w:lvlOverride w:ilvl="4">
+      <w:startOverride w:val="6"/>
+    </w:lvlOverride>
+    <w:lvlOverride w:ilvl="5">
+      <w:startOverride w:val="6"/>
+    </w:lvlOverride>
+    <w:lvlOverride w:ilvl="6">
+      <w:startOverride w:val="6"/>
+    </w:lvlOverride>
+    <w:lvlOverride w:ilvl="7">
+      <w:startOverride w:val="6"/>
+    </w:lvlOverride>
+    <w:lvlOverride w:ilvl="8">
+      <w:startOverride w:val="6"/>
+    </w:lvlOverride>
+  </w:num>
+  <w:num w:numId="1006">
+    <w:abstractNumId w:val="99417"/>
+    <w:lvlOverride w:ilvl="0">
+      <w:startOverride w:val="7"/>
+    </w:lvlOverride>
+    <w:lvlOverride w:ilvl="1">
+      <w:startOverride w:val="7"/>
+    </w:lvlOverride>
+    <w:lvlOverride w:ilvl="2">
+      <w:startOverride w:val="7"/>
+    </w:lvlOverride>
+    <w:lvlOverride w:ilvl="3">
+      <w:startOverride w:val="7"/>
+    </w:lvlOverride>
+    <w:lvlOverride w:ilvl="4">
+      <w:startOverride w:val="7"/>
+    </w:lvlOverride>
+    <w:lvlOverride w:ilvl="5">
+      <w:startOverride w:val="7"/>
+    </w:lvlOverride>
+    <w:lvlOverride w:ilvl="6">
+      <w:startOverride w:val="7"/>
+    </w:lvlOverride>
+    <w:lvlOverride w:ilvl="7">
+      <w:startOverride w:val="7"/>
+    </w:lvlOverride>
+    <w:lvlOverride w:ilvl="8">
+      <w:startOverride w:val="7"/>
+    </w:lvlOverride>
+  </w:num>
+  <w:num w:numId="1007">
     <w:abstractNumId w:val="99411"/>
     <w:lvlOverride w:ilvl="0">
       <w:startOverride w:val="1"/>

</xml_diff>